<commit_message>
designentscheidung für adapter hinzugefügt
</commit_message>
<xml_diff>
--- a/Documentation/Timebox2/Designentscheidung_Adapter.docx
+++ b/Documentation/Timebox2/Designentscheidung_Adapter.docx
@@ -9,8 +9,71 @@
     </w:p>
     <w:p/>
     <w:p>
+      <w:r>
+        <w:t xml:space="preserve">Wie schon in der Vorlesung gezeigt wurde ist Integration mittels Adapter eine eigentlich einfache Sache. Mittels Schnittstellen, definiert durch Interfaces, ist dieser Vorgang sehr schnell abgeschlossen. Da Team F leider solche Schnittstellen nur für ihre GUI hatte aber leider nicht für ihre Domänenklassen, mussten wir improvisieren. Nach einer Recherche haben wir festgestellt, dass auch eine Adaption mittels Vererbung möglich ist. Somit haben wir </w:t>
+      </w:r>
       <w:bookmarkStart w:id="0" w:name="_GoBack"/>
       <w:bookmarkEnd w:id="0"/>
+      <w:r>
+        <w:t xml:space="preserve">uns entschieden diese Variante anzuwenden. </w:t>
+      </w:r>
+    </w:p>
+    <w:p/>
+    <w:p>
+      <w:r>
+        <w:t>Um zu ermöglichen eine einfache und doch effiziente Integration zu gewährleisten, haben wir uns das Adapte</w:t>
+      </w:r>
+      <w:r>
+        <w:t>rpattern genauer analysiert und bei uns in folgender Form angewendet:</w:t>
+      </w:r>
+    </w:p>
+    <w:p/>
+    <w:p>
+      <w:r>
+        <w:tab/>
+        <w:t>BILD HIER</w:t>
+      </w:r>
+    </w:p>
+    <w:p/>
+    <w:p>
+      <w:r>
+        <w:t>Wie man in der Grafik erkennen kann, haben wir jede zu adaptierende Klasse als Super-Klasse unserer Adapter. Diese</w:t>
+      </w:r>
+      <w:r>
+        <w:t xml:space="preserve"> Adapter i</w:t>
+      </w:r>
+      <w:r>
+        <w:t>mplementieren ein Interface „Adapter&lt;T&gt;“, welches den Typ unse</w:t>
+      </w:r>
+      <w:r>
+        <w:t>rer Domänenobjekte spezifizier,</w:t>
+      </w:r>
+      <w:r>
+        <w:t xml:space="preserve"> </w:t>
+      </w:r>
+      <w:r>
+        <w:t>zusätzlich hat dieses je eine Methode definiert in denen wir unser Domäneno</w:t>
+      </w:r>
+      <w:r>
+        <w:t>bjekt setzen oder holen können.</w:t>
+      </w:r>
+    </w:p>
+    <w:p/>
+    <w:p>
+      <w:r>
+        <w:t xml:space="preserve">Die Managerklassen von Team F waren etwas einfacher zu adaptieren. Wir haben aus diesen Interfaces generiert und diese Interfaces implementiert. Die </w:t>
+      </w:r>
+      <w:proofErr w:type="spellStart"/>
+      <w:r>
+        <w:t>Managerfactory</w:t>
+      </w:r>
+      <w:proofErr w:type="spellEnd"/>
+      <w:r>
+        <w:t>, welche die verschiedenen Manager der Pakete</w:t>
+      </w:r>
+      <w:r>
+        <w:t xml:space="preserve"> erzeugt, musste von uns umgeschrieben werden, damit diese unseren adaptierten Manager generiert.</w:t>
+      </w:r>
     </w:p>
     <w:sectPr>
       <w:pgSz w:w="11900" w:h="16840"/>

</xml_diff>

<commit_message>
Adapter Designentscheidung und uml added
</commit_message>
<xml_diff>
--- a/Documentation/Timebox2/Designentscheidung_Adapter.docx
+++ b/Documentation/Timebox2/Designentscheidung_Adapter.docx
@@ -10,12 +10,7 @@
     <w:p/>
     <w:p>
       <w:r>
-        <w:t xml:space="preserve">Wie schon in der Vorlesung gezeigt wurde ist Integration mittels Adapter eine eigentlich einfache Sache. Mittels Schnittstellen, definiert durch Interfaces, ist dieser Vorgang sehr schnell abgeschlossen. Da Team F leider solche Schnittstellen nur für ihre GUI hatte aber leider nicht für ihre Domänenklassen, mussten wir improvisieren. Nach einer Recherche haben wir festgestellt, dass auch eine Adaption mittels Vererbung möglich ist. Somit haben wir </w:t>
-      </w:r>
-      <w:bookmarkStart w:id="0" w:name="_GoBack"/>
-      <w:bookmarkEnd w:id="0"/>
-      <w:r>
-        <w:t xml:space="preserve">uns entschieden diese Variante anzuwenden. </w:t>
+        <w:t xml:space="preserve">Wie schon in der Vorlesung gezeigt wurde ist Integration mittels Adapter eine eigentlich einfache Sache. Mittels Schnittstellen, definiert durch Interfaces, ist dieser Vorgang sehr schnell abgeschlossen. Da Team F leider solche Schnittstellen nur für ihre GUI hatte aber leider nicht für ihre Domänenklassen, mussten wir improvisieren. Nach einer Recherche haben wir festgestellt, dass auch eine Adaption mittels Vererbung möglich ist. Somit haben wir uns entschieden diese Variante anzuwenden. </w:t>
       </w:r>
     </w:p>
     <w:p/>
@@ -31,8 +26,62 @@
     <w:p>
       <w:r>
         <w:tab/>
-        <w:t>BILD HIER</w:t>
-      </w:r>
+      </w:r>
+      <w:r>
+        <w:rPr>
+          <w:noProof/>
+        </w:rPr>
+        <w:drawing>
+          <wp:inline distT="0" distB="0" distL="0" distR="0" wp14:anchorId="74FFF894" wp14:editId="1AF03FD4">
+            <wp:extent cx="6408127" cy="3270023"/>
+            <wp:effectExtent l="0" t="0" r="0" b="6985"/>
+            <wp:docPr id="1" name="Bild 1"/>
+            <wp:cNvGraphicFramePr>
+              <a:graphicFrameLocks xmlns:a="http://schemas.openxmlformats.org/drawingml/2006/main" noChangeAspect="1"/>
+            </wp:cNvGraphicFramePr>
+            <a:graphic xmlns:a="http://schemas.openxmlformats.org/drawingml/2006/main">
+              <a:graphicData uri="http://schemas.openxmlformats.org/drawingml/2006/picture">
+                <pic:pic xmlns:pic="http://schemas.openxmlformats.org/drawingml/2006/picture">
+                  <pic:nvPicPr>
+                    <pic:cNvPr id="0" name="adapter.png"/>
+                    <pic:cNvPicPr/>
+                  </pic:nvPicPr>
+                  <pic:blipFill rotWithShape="1">
+                    <a:blip r:embed="rId5">
+                      <a:extLst>
+                        <a:ext uri="{28A0092B-C50C-407E-A947-70E740481C1C}">
+                          <a14:useLocalDpi xmlns:a14="http://schemas.microsoft.com/office/drawing/2010/main" val="0"/>
+                        </a:ext>
+                      </a:extLst>
+                    </a:blip>
+                    <a:srcRect l="2445" t="6051" r="8567" b="22944"/>
+                    <a:stretch/>
+                  </pic:blipFill>
+                  <pic:spPr bwMode="auto">
+                    <a:xfrm>
+                      <a:off x="0" y="0"/>
+                      <a:ext cx="6411094" cy="3271537"/>
+                    </a:xfrm>
+                    <a:prstGeom prst="rect">
+                      <a:avLst/>
+                    </a:prstGeom>
+                    <a:ln>
+                      <a:noFill/>
+                    </a:ln>
+                    <a:extLst>
+                      <a:ext uri="{53640926-AAD7-44d8-BBD7-CCE9431645EC}">
+                        <a14:shadowObscured xmlns:a14="http://schemas.microsoft.com/office/drawing/2010/main"/>
+                      </a:ext>
+                    </a:extLst>
+                  </pic:spPr>
+                </pic:pic>
+              </a:graphicData>
+            </a:graphic>
+          </wp:inline>
+        </w:drawing>
+      </w:r>
+      <w:bookmarkStart w:id="0" w:name="_GoBack"/>
+      <w:bookmarkEnd w:id="0"/>
     </w:p>
     <w:p/>
     <w:p>
@@ -268,6 +317,33 @@
     <w:semiHidden/>
     <w:unhideWhenUsed/>
   </w:style>
+  <w:style w:type="paragraph" w:styleId="Sprechblasentext">
+    <w:name w:val="Balloon Text"/>
+    <w:basedOn w:val="Standard"/>
+    <w:link w:val="SprechblasentextZeichen"/>
+    <w:uiPriority w:val="99"/>
+    <w:semiHidden/>
+    <w:unhideWhenUsed/>
+    <w:rsid w:val="00D97A0E"/>
+    <w:rPr>
+      <w:rFonts w:ascii="Lucida Grande" w:hAnsi="Lucida Grande"/>
+      <w:sz w:val="18"/>
+      <w:szCs w:val="18"/>
+    </w:rPr>
+  </w:style>
+  <w:style w:type="character" w:customStyle="1" w:styleId="SprechblasentextZeichen">
+    <w:name w:val="Sprechblasentext Zeichen"/>
+    <w:basedOn w:val="Absatzstandardschriftart"/>
+    <w:link w:val="Sprechblasentext"/>
+    <w:uiPriority w:val="99"/>
+    <w:semiHidden/>
+    <w:rsid w:val="00D97A0E"/>
+    <w:rPr>
+      <w:rFonts w:ascii="Lucida Grande" w:hAnsi="Lucida Grande"/>
+      <w:sz w:val="18"/>
+      <w:szCs w:val="18"/>
+    </w:rPr>
+  </w:style>
 </w:styles>
 </file>
 
@@ -454,6 +530,33 @@
     <w:semiHidden/>
     <w:unhideWhenUsed/>
   </w:style>
+  <w:style w:type="paragraph" w:styleId="Sprechblasentext">
+    <w:name w:val="Balloon Text"/>
+    <w:basedOn w:val="Standard"/>
+    <w:link w:val="SprechblasentextZeichen"/>
+    <w:uiPriority w:val="99"/>
+    <w:semiHidden/>
+    <w:unhideWhenUsed/>
+    <w:rsid w:val="00D97A0E"/>
+    <w:rPr>
+      <w:rFonts w:ascii="Lucida Grande" w:hAnsi="Lucida Grande"/>
+      <w:sz w:val="18"/>
+      <w:szCs w:val="18"/>
+    </w:rPr>
+  </w:style>
+  <w:style w:type="character" w:customStyle="1" w:styleId="SprechblasentextZeichen">
+    <w:name w:val="Sprechblasentext Zeichen"/>
+    <w:basedOn w:val="Absatzstandardschriftart"/>
+    <w:link w:val="Sprechblasentext"/>
+    <w:uiPriority w:val="99"/>
+    <w:semiHidden/>
+    <w:rsid w:val="00D97A0E"/>
+    <w:rPr>
+      <w:rFonts w:ascii="Lucida Grande" w:hAnsi="Lucida Grande"/>
+      <w:sz w:val="18"/>
+      <w:szCs w:val="18"/>
+    </w:rPr>
+  </w:style>
 </w:styles>
 </file>
 

</xml_diff>

<commit_message>
Diagramme angepasst Struktur leicht überarbeitet
</commit_message>
<xml_diff>
--- a/Documentation/Timebox2/Designentscheidung_Adapter.docx
+++ b/Documentation/Timebox2/Designentscheidung_Adapter.docx
@@ -1,35 +1,60 @@
 
 <file path=word/document.xml><?xml version="1.0" encoding="utf-8"?>
-<w:document xmlns:wpc="http://schemas.microsoft.com/office/word/2010/wordprocessingCanvas" xmlns:mo="http://schemas.microsoft.com/office/mac/office/2008/main" xmlns:mc="http://schemas.openxmlformats.org/markup-compatibility/2006" xmlns:mv="urn:schemas-microsoft-com:mac:vml" xmlns:o="urn:schemas-microsoft-com:office:office" xmlns:r="http://schemas.openxmlformats.org/officeDocument/2006/relationships" xmlns:m="http://schemas.openxmlformats.org/officeDocument/2006/math" xmlns:v="urn:schemas-microsoft-com:vml" xmlns:wp14="http://schemas.microsoft.com/office/word/2010/wordprocessingDrawing" xmlns:wp="http://schemas.openxmlformats.org/drawingml/2006/wordprocessingDrawing" xmlns:w10="urn:schemas-microsoft-com:office:word" xmlns:w="http://schemas.openxmlformats.org/wordprocessingml/2006/main" xmlns:w14="http://schemas.microsoft.com/office/word/2010/wordml" xmlns:wpg="http://schemas.microsoft.com/office/word/2010/wordprocessingGroup" xmlns:wpi="http://schemas.microsoft.com/office/word/2010/wordprocessingInk" xmlns:wne="http://schemas.microsoft.com/office/word/2006/wordml" xmlns:wps="http://schemas.microsoft.com/office/word/2010/wordprocessingShape" mc:Ignorable="w14 wp14">
+<w:document xmlns:wpc="http://schemas.microsoft.com/office/word/2010/wordprocessingCanvas" xmlns:mc="http://schemas.openxmlformats.org/markup-compatibility/2006" xmlns:o="urn:schemas-microsoft-com:office:office" xmlns:r="http://schemas.openxmlformats.org/officeDocument/2006/relationships" xmlns:m="http://schemas.openxmlformats.org/officeDocument/2006/math" xmlns:v="urn:schemas-microsoft-com:vml" xmlns:wp14="http://schemas.microsoft.com/office/word/2010/wordprocessingDrawing" xmlns:wp="http://schemas.openxmlformats.org/drawingml/2006/wordprocessingDrawing" xmlns:w10="urn:schemas-microsoft-com:office:word" xmlns:w="http://schemas.openxmlformats.org/wordprocessingml/2006/main" xmlns:w14="http://schemas.microsoft.com/office/word/2010/wordml" xmlns:wpg="http://schemas.microsoft.com/office/word/2010/wordprocessingGroup" xmlns:wpi="http://schemas.microsoft.com/office/word/2010/wordprocessingInk" xmlns:wne="http://schemas.microsoft.com/office/word/2006/wordml" xmlns:wps="http://schemas.microsoft.com/office/word/2010/wordprocessingShape" mc:Ignorable="w14 wp14">
   <w:body>
     <w:p>
-      <w:r>
+      <w:pPr>
+        <w:rPr>
+          <w:b/>
+        </w:rPr>
+      </w:pPr>
+      <w:r>
+        <w:rPr>
+          <w:b/>
+        </w:rPr>
         <w:t>Designentscheidung Adapter für Programmteile von Team F</w:t>
       </w:r>
     </w:p>
     <w:p/>
     <w:p>
       <w:r>
-        <w:t xml:space="preserve">Wie schon in der Vorlesung gezeigt wurde ist Integration mittels Adapter eine eigentlich einfache Sache. Mittels Schnittstellen, definiert durch Interfaces, ist dieser Vorgang sehr schnell abgeschlossen. Da Team F leider solche Schnittstellen nur für ihre GUI hatte aber leider nicht für ihre Domänenklassen, mussten wir improvisieren. Nach einer Recherche haben wir festgestellt, dass auch eine Adaption mittels Vererbung möglich ist. Somit haben wir uns entschieden diese Variante anzuwenden. </w:t>
+        <w:t>Eine Integration der anderen Programmteile durch einfache Implementierung von Interfaces in den Adapter-Klassen war in unserem Fall nicht möglich da uns keine Interfaces zur Verfügung gestellt wurden. Eine Änderung der Methoden-Schnittstellen von Team F um diese Vorgehensweise umzusetzen wurde von uns abgelehnt, da dafür umfangreiche Änderungen am fremden Code nötig gewesen wären und wir diese Änderungen bei eventuellen neueren Versionen der Programmteile wieder von Neuem vornehmen hätten müssen.</w:t>
       </w:r>
     </w:p>
     <w:p/>
     <w:p>
       <w:r>
-        <w:t>Um zu ermöglichen eine einfache und doch effiziente Integration zu gewährleisten, haben wir uns das Adapte</w:t>
-      </w:r>
-      <w:r>
-        <w:t>rpattern genauer analysiert und bei uns in folgender Form angewendet:</w:t>
+        <w:t xml:space="preserve">Das Problem wurde damit umgangen, dass nun unsere Adapter Klassen direkt von den Domänenobjekten des anderen Teams erben und ansonsten wie ganz normale Adapter-Klassen unser eigenes Interface beinhalten und die Methoden an ebendieses delegieren. </w:t>
+      </w:r>
+      <w:proofErr w:type="spellStart"/>
+      <w:r>
+        <w:t>Weiters</w:t>
+      </w:r>
+      <w:proofErr w:type="spellEnd"/>
+      <w:r>
+        <w:t xml:space="preserve"> implementiert jeder Adapter ein generisches „Adapter“-Interface welches Methoden bereitstellt um den inneren (also den von uns implementierten) Typ zu setzen und auszulesen. Dies ermöglichte uns dynamischere Programmierung, da alle unsere Adapter dieses Interface unterstützen und so ganz einfach von anderen Klassen erzeugt oder ausgelesen werden können.</w:t>
       </w:r>
     </w:p>
     <w:p/>
     <w:p>
       <w:r>
+        <w:t>Problematisch bei dieser Umsetzung ist, dass die Adapter auch die Methoden der Superklassen der adaptierten Klasse überschreiben müssen, da Java ja keine Mehrfachvererbung erlaubt und wir deshalb nicht von anderen Adaptern erben können.</w:t>
+      </w:r>
+    </w:p>
+    <w:p/>
+    <w:p>
+      <w:r>
+        <w:t>Das folgende Diagramm visualisiert unser Adapter Design:</w:t>
+      </w:r>
+    </w:p>
+    <w:p>
+      <w:r>
         <w:tab/>
       </w:r>
       <w:r>
         <w:rPr>
           <w:noProof/>
+          <w:lang w:val="de-AT" w:eastAsia="de-AT"/>
         </w:rPr>
         <w:drawing>
           <wp:inline distT="0" distB="0" distL="0" distR="0" wp14:anchorId="74FFF894" wp14:editId="1AF03FD4">
@@ -69,7 +94,7 @@
                       <a:noFill/>
                     </a:ln>
                     <a:extLst>
-                      <a:ext uri="{53640926-AAD7-44d8-BBD7-CCE9431645EC}">
+                      <a:ext uri="{53640926-AAD7-44D8-BBD7-CCE9431645EC}">
                         <a14:shadowObscured xmlns:a14="http://schemas.microsoft.com/office/drawing/2010/main"/>
                       </a:ext>
                     </a:extLst>
@@ -80,48 +105,156 @@
           </wp:inline>
         </w:drawing>
       </w:r>
-      <w:bookmarkStart w:id="0" w:name="_GoBack"/>
-      <w:bookmarkEnd w:id="0"/>
+    </w:p>
+    <w:p>
+      <w:r>
+        <w:t xml:space="preserve">Als Einstiegspunkt für unser Programm wählten wir die </w:t>
+      </w:r>
+      <w:proofErr w:type="spellStart"/>
+      <w:r>
+        <w:t>ManagerFactory</w:t>
+      </w:r>
+      <w:proofErr w:type="spellEnd"/>
+      <w:r>
+        <w:t xml:space="preserve"> von Team F, anstelle von konkreten Managern liefert unsere angepasste Factory nun Interfaces der Manager welche von uns konkret mit „</w:t>
+      </w:r>
+      <w:proofErr w:type="spellStart"/>
+      <w:r>
+        <w:t>ManagerAdapter</w:t>
+      </w:r>
+      <w:proofErr w:type="spellEnd"/>
+      <w:r>
+        <w:t xml:space="preserve">“-Klassen umgesetzt werden. Die Schnittstellen der </w:t>
+      </w:r>
+      <w:proofErr w:type="spellStart"/>
+      <w:r>
+        <w:t>ManagerAdapter</w:t>
+      </w:r>
+      <w:proofErr w:type="spellEnd"/>
+      <w:r>
+        <w:t xml:space="preserve"> verwenden die Klassen von Team F, intern wird aber auf unsere eigene </w:t>
+      </w:r>
+      <w:proofErr w:type="spellStart"/>
+      <w:r>
+        <w:t>Persistenzschicht</w:t>
+      </w:r>
+      <w:proofErr w:type="spellEnd"/>
+      <w:r>
+        <w:t xml:space="preserve"> zugegriffen indem </w:t>
+      </w:r>
+      <w:r>
+        <w:t xml:space="preserve">mittels dem zuvor erwähnten </w:t>
+      </w:r>
+      <w:proofErr w:type="spellStart"/>
+      <w:r>
+        <w:t>AdapterInterface</w:t>
+      </w:r>
+      <w:proofErr w:type="spellEnd"/>
+      <w:r>
+        <w:t xml:space="preserve"> unsere Typen ausgelesen und gespeichert werden oder im umgekehrten Fall eine neue Adapter-Klasse erzeugt und mit unserem inneren Typ </w:t>
+      </w:r>
+      <w:r>
+        <w:lastRenderedPageBreak/>
+        <w:t>ausgestattet wird. Die Übergabe kann dank der eingesetzten Vererbung ja trotzdem über die von Team F definierten Schnittstellen erfolgen.</w:t>
+      </w:r>
     </w:p>
     <w:p/>
     <w:p>
-      <w:r>
-        <w:t>Wie man in der Grafik erkennen kann, haben wir jede zu adaptierende Klasse als Super-Klasse unserer Adapter. Diese</w:t>
-      </w:r>
-      <w:r>
-        <w:t xml:space="preserve"> Adapter i</w:t>
-      </w:r>
-      <w:r>
-        <w:t>mplementieren ein Interface „Adapter&lt;T&gt;“, welches den Typ unse</w:t>
-      </w:r>
-      <w:r>
-        <w:t>rer Domänenobjekte spezifizier,</w:t>
-      </w:r>
-      <w:r>
-        <w:t xml:space="preserve"> </w:t>
-      </w:r>
-      <w:r>
-        <w:t>zusätzlich hat dieses je eine Methode definiert in denen wir unser Domäneno</w:t>
-      </w:r>
-      <w:r>
-        <w:t>bjekt setzen oder holen können.</w:t>
+      <w:pPr>
+        <w:rPr>
+          <w:b/>
+        </w:rPr>
+      </w:pPr>
+      <w:r>
+        <w:rPr>
+          <w:b/>
+        </w:rPr>
+        <w:t>GUI Adaptierung</w:t>
       </w:r>
     </w:p>
     <w:p/>
     <w:p>
       <w:r>
-        <w:t xml:space="preserve">Die Managerklassen von Team F waren etwas einfacher zu adaptieren. Wir haben aus diesen Interfaces generiert und diese Interfaces implementiert. Die </w:t>
-      </w:r>
-      <w:proofErr w:type="spellStart"/>
-      <w:r>
-        <w:t>Managerfactory</w:t>
-      </w:r>
-      <w:proofErr w:type="spellEnd"/>
-      <w:r>
-        <w:t>, welche die verschiedenen Manager der Pakete</w:t>
-      </w:r>
-      <w:r>
-        <w:t xml:space="preserve"> erzeugt, musste von uns umgeschrieben werden, damit diese unseren adaptierten Manager generiert.</w:t>
+        <w:t xml:space="preserve">Vorweg: </w:t>
+      </w:r>
+      <w:r>
+        <w:t xml:space="preserve">Team F setzte auf ein SWT-GUI welches sich nicht ohne weiteres einfach in </w:t>
+      </w:r>
+      <w:proofErr w:type="gramStart"/>
+      <w:r>
+        <w:t>unser</w:t>
+      </w:r>
+      <w:proofErr w:type="gramEnd"/>
+      <w:r>
+        <w:t xml:space="preserve"> Swing GUI integrieren ließ.</w:t>
+      </w:r>
+    </w:p>
+    <w:p/>
+    <w:p>
+      <w:r>
+        <w:t xml:space="preserve">Die von uns zu implementierenden </w:t>
+      </w:r>
+      <w:proofErr w:type="spellStart"/>
+      <w:r>
+        <w:t>Use</w:t>
+      </w:r>
+      <w:proofErr w:type="spellEnd"/>
+      <w:r>
+        <w:t xml:space="preserve"> </w:t>
+      </w:r>
+      <w:proofErr w:type="spellStart"/>
+      <w:r>
+        <w:t>cases</w:t>
+      </w:r>
+      <w:proofErr w:type="spellEnd"/>
+      <w:r>
+        <w:t xml:space="preserve"> besitzen keine umfangreichen User Interfaces, der Tagesabschluss selbst wird einfach mit einer </w:t>
+      </w:r>
+      <w:proofErr w:type="spellStart"/>
+      <w:r>
+        <w:t>MessageBox</w:t>
+      </w:r>
+      <w:proofErr w:type="spellEnd"/>
+      <w:r>
+        <w:t xml:space="preserve"> bestätigt.</w:t>
+      </w:r>
+      <w:r>
+        <w:t xml:space="preserve"> Hier wurde anstelle der SWT </w:t>
+      </w:r>
+      <w:proofErr w:type="spellStart"/>
+      <w:r>
+        <w:t>MessageBox</w:t>
+      </w:r>
+      <w:proofErr w:type="spellEnd"/>
+      <w:r>
+        <w:t xml:space="preserve"> einfach das entsprechende Swing Pendant verwendet.</w:t>
+      </w:r>
+    </w:p>
+    <w:p/>
+    <w:p>
+      <w:r>
+        <w:t xml:space="preserve">Die </w:t>
+      </w:r>
+      <w:proofErr w:type="spellStart"/>
+      <w:r>
+        <w:t>Akonto</w:t>
+      </w:r>
+      <w:proofErr w:type="spellEnd"/>
+      <w:r>
+        <w:t>-B</w:t>
+      </w:r>
+      <w:bookmarkStart w:id="0" w:name="_GoBack"/>
+      <w:bookmarkEnd w:id="0"/>
+      <w:r>
+        <w:t xml:space="preserve">uchung selbst wurde von Team F in ihrem </w:t>
+      </w:r>
+      <w:proofErr w:type="spellStart"/>
+      <w:r>
+        <w:t>Habitation</w:t>
+      </w:r>
+      <w:proofErr w:type="spellEnd"/>
+      <w:r>
+        <w:t>-Panel umgesetzt, da sich ein SWT-Panel nicht in eine Swing Anwendung integrieren lässt und wir das User Interface nicht umschreiben wollten, da Team F noch Änderungen daran vornahm wird das entsprechende Panel nun in einem eigenen Fenster aus unserer Applikation heraus geöffnet.</w:t>
       </w:r>
     </w:p>
     <w:sectPr>
@@ -147,7 +280,7 @@
     </w:rPrDefault>
     <w:pPrDefault/>
   </w:docDefaults>
-  <w:latentStyles w:defLockedState="0" w:defUIPriority="99" w:defSemiHidden="1" w:defUnhideWhenUsed="1" w:defQFormat="0" w:count="276">
+  <w:latentStyles w:defLockedState="0" w:defUIPriority="99" w:defSemiHidden="1" w:defUnhideWhenUsed="1" w:defQFormat="0" w:count="267">
     <w:lsdException w:name="Normal" w:semiHidden="0" w:uiPriority="0" w:unhideWhenUsed="0" w:qFormat="1"/>
     <w:lsdException w:name="heading 1" w:semiHidden="0" w:uiPriority="9" w:unhideWhenUsed="0" w:qFormat="1"/>
     <w:lsdException w:name="heading 2" w:uiPriority="9" w:qFormat="1"/>
@@ -290,7 +423,7 @@
     <w:name w:val="Normal"/>
     <w:qFormat/>
   </w:style>
-  <w:style w:type="character" w:default="1" w:styleId="Absatzstandardschriftart">
+  <w:style w:type="character" w:default="1" w:styleId="Absatz-Standardschriftart">
     <w:name w:val="Default Paragraph Font"/>
     <w:uiPriority w:val="1"/>
     <w:semiHidden/>
@@ -320,7 +453,7 @@
   <w:style w:type="paragraph" w:styleId="Sprechblasentext">
     <w:name w:val="Balloon Text"/>
     <w:basedOn w:val="Standard"/>
-    <w:link w:val="SprechblasentextZeichen"/>
+    <w:link w:val="SprechblasentextZchn"/>
     <w:uiPriority w:val="99"/>
     <w:semiHidden/>
     <w:unhideWhenUsed/>
@@ -331,9 +464,9 @@
       <w:szCs w:val="18"/>
     </w:rPr>
   </w:style>
-  <w:style w:type="character" w:customStyle="1" w:styleId="SprechblasentextZeichen">
-    <w:name w:val="Sprechblasentext Zeichen"/>
-    <w:basedOn w:val="Absatzstandardschriftart"/>
+  <w:style w:type="character" w:customStyle="1" w:styleId="SprechblasentextZchn">
+    <w:name w:val="Sprechblasentext Zchn"/>
+    <w:basedOn w:val="Absatz-Standardschriftart"/>
     <w:link w:val="Sprechblasentext"/>
     <w:uiPriority w:val="99"/>
     <w:semiHidden/>
@@ -348,7 +481,7 @@
 </file>
 
 <file path=word/stylesWithEffects.xml><?xml version="1.0" encoding="utf-8"?>
-<w:styles xmlns:wpc="http://schemas.microsoft.com/office/word/2010/wordprocessingCanvas" xmlns:mo="http://schemas.microsoft.com/office/mac/office/2008/main" xmlns:mc="http://schemas.openxmlformats.org/markup-compatibility/2006" xmlns:mv="urn:schemas-microsoft-com:mac:vml" xmlns:o="urn:schemas-microsoft-com:office:office" xmlns:r="http://schemas.openxmlformats.org/officeDocument/2006/relationships" xmlns:m="http://schemas.openxmlformats.org/officeDocument/2006/math" xmlns:v="urn:schemas-microsoft-com:vml" xmlns:wp14="http://schemas.microsoft.com/office/word/2010/wordprocessingDrawing" xmlns:wp="http://schemas.openxmlformats.org/drawingml/2006/wordprocessingDrawing" xmlns:w10="urn:schemas-microsoft-com:office:word" xmlns:w="http://schemas.openxmlformats.org/wordprocessingml/2006/main" xmlns:w14="http://schemas.microsoft.com/office/word/2010/wordml" xmlns:wpg="http://schemas.microsoft.com/office/word/2010/wordprocessingGroup" xmlns:wpi="http://schemas.microsoft.com/office/word/2010/wordprocessingInk" xmlns:wne="http://schemas.microsoft.com/office/word/2006/wordml" xmlns:wps="http://schemas.microsoft.com/office/word/2010/wordprocessingShape" mc:Ignorable="w14 wp14">
+<w:styles xmlns:wpc="http://schemas.microsoft.com/office/word/2010/wordprocessingCanvas" xmlns:mc="http://schemas.openxmlformats.org/markup-compatibility/2006" xmlns:o="urn:schemas-microsoft-com:office:office" xmlns:r="http://schemas.openxmlformats.org/officeDocument/2006/relationships" xmlns:m="http://schemas.openxmlformats.org/officeDocument/2006/math" xmlns:v="urn:schemas-microsoft-com:vml" xmlns:wp14="http://schemas.microsoft.com/office/word/2010/wordprocessingDrawing" xmlns:wp="http://schemas.openxmlformats.org/drawingml/2006/wordprocessingDrawing" xmlns:w10="urn:schemas-microsoft-com:office:word" xmlns:w="http://schemas.openxmlformats.org/wordprocessingml/2006/main" xmlns:w14="http://schemas.microsoft.com/office/word/2010/wordml" xmlns:wpg="http://schemas.microsoft.com/office/word/2010/wordprocessingGroup" xmlns:wpi="http://schemas.microsoft.com/office/word/2010/wordprocessingInk" xmlns:wne="http://schemas.microsoft.com/office/word/2006/wordml" xmlns:wps="http://schemas.microsoft.com/office/word/2010/wordprocessingShape" mc:Ignorable="w14 wp14">
   <w:docDefaults>
     <w:rPrDefault>
       <w:rPr>
@@ -360,7 +493,7 @@
     </w:rPrDefault>
     <w:pPrDefault/>
   </w:docDefaults>
-  <w:latentStyles w:defLockedState="0" w:defUIPriority="99" w:defSemiHidden="1" w:defUnhideWhenUsed="1" w:defQFormat="0" w:count="276">
+  <w:latentStyles w:defLockedState="0" w:defUIPriority="99" w:defSemiHidden="1" w:defUnhideWhenUsed="1" w:defQFormat="0" w:count="267">
     <w:lsdException w:name="Normal" w:semiHidden="0" w:uiPriority="0" w:unhideWhenUsed="0" w:qFormat="1"/>
     <w:lsdException w:name="heading 1" w:semiHidden="0" w:uiPriority="9" w:unhideWhenUsed="0" w:qFormat="1"/>
     <w:lsdException w:name="heading 2" w:uiPriority="9" w:qFormat="1"/>
@@ -503,7 +636,7 @@
     <w:name w:val="Normal"/>
     <w:qFormat/>
   </w:style>
-  <w:style w:type="character" w:default="1" w:styleId="Absatzstandardschriftart">
+  <w:style w:type="character" w:default="1" w:styleId="Absatz-Standardschriftart">
     <w:name w:val="Default Paragraph Font"/>
     <w:uiPriority w:val="1"/>
     <w:semiHidden/>
@@ -533,7 +666,7 @@
   <w:style w:type="paragraph" w:styleId="Sprechblasentext">
     <w:name w:val="Balloon Text"/>
     <w:basedOn w:val="Standard"/>
-    <w:link w:val="SprechblasentextZeichen"/>
+    <w:link w:val="SprechblasentextZchn"/>
     <w:uiPriority w:val="99"/>
     <w:semiHidden/>
     <w:unhideWhenUsed/>
@@ -544,9 +677,9 @@
       <w:szCs w:val="18"/>
     </w:rPr>
   </w:style>
-  <w:style w:type="character" w:customStyle="1" w:styleId="SprechblasentextZeichen">
-    <w:name w:val="Sprechblasentext Zeichen"/>
-    <w:basedOn w:val="Absatzstandardschriftart"/>
+  <w:style w:type="character" w:customStyle="1" w:styleId="SprechblasentextZchn">
+    <w:name w:val="Sprechblasentext Zchn"/>
+    <w:basedOn w:val="Absatz-Standardschriftart"/>
     <w:link w:val="Sprechblasentext"/>
     <w:uiPriority w:val="99"/>
     <w:semiHidden/>

</xml_diff>